<commit_message>
Clean up code, fix docker errors, create documentation
</commit_message>
<xml_diff>
--- a/MojeAuto/MojeAuto_Recommender_Dokumentacija.docx
+++ b/MojeAuto/MojeAuto_Recommender_Dokumentacija.docx
@@ -287,6 +287,56 @@
       <w:pPr>
         <w:rPr>
           <w:rFonts w:ascii="Arial" w:hAnsi="Arial" w:cs="Arial"/>
+          <w:b/>
+          <w:bCs/>
+        </w:rPr>
+      </w:pPr>
+      <w:r>
+        <w:rPr>
+          <w:noProof/>
+        </w:rPr>
+        <w:lastRenderedPageBreak/>
+        <w:drawing>
+          <wp:inline distT="0" distB="0" distL="0" distR="0" wp14:anchorId="42359971" wp14:editId="12A8DA37">
+            <wp:extent cx="5731510" cy="5012055"/>
+            <wp:effectExtent l="0" t="0" r="2540" b="0"/>
+            <wp:docPr id="1907619155" name="Picture 1" descr="A computer screen shot of a program&#10;&#10;AI-generated content may be incorrect."/>
+            <wp:cNvGraphicFramePr>
+              <a:graphicFrameLocks xmlns:a="http://schemas.openxmlformats.org/drawingml/2006/main" noChangeAspect="1"/>
+            </wp:cNvGraphicFramePr>
+            <a:graphic xmlns:a="http://schemas.openxmlformats.org/drawingml/2006/main">
+              <a:graphicData uri="http://schemas.openxmlformats.org/drawingml/2006/picture">
+                <pic:pic xmlns:pic="http://schemas.openxmlformats.org/drawingml/2006/picture">
+                  <pic:nvPicPr>
+                    <pic:cNvPr id="1907619155" name="Picture 1" descr="A computer screen shot of a program&#10;&#10;AI-generated content may be incorrect."/>
+                    <pic:cNvPicPr/>
+                  </pic:nvPicPr>
+                  <pic:blipFill>
+                    <a:blip r:embed="rId4"/>
+                    <a:stretch>
+                      <a:fillRect/>
+                    </a:stretch>
+                  </pic:blipFill>
+                  <pic:spPr>
+                    <a:xfrm>
+                      <a:off x="0" y="0"/>
+                      <a:ext cx="5731510" cy="5012055"/>
+                    </a:xfrm>
+                    <a:prstGeom prst="rect">
+                      <a:avLst/>
+                    </a:prstGeom>
+                  </pic:spPr>
+                </pic:pic>
+              </a:graphicData>
+            </a:graphic>
+          </wp:inline>
+        </w:drawing>
+      </w:r>
+    </w:p>
+    <w:p>
+      <w:pPr>
+        <w:rPr>
+          <w:rFonts w:ascii="Arial" w:hAnsi="Arial" w:cs="Arial"/>
           <w:lang w:val="en-US"/>
         </w:rPr>
       </w:pPr>
@@ -405,6 +455,55 @@
         <w:tab/>
         <w:t>Razliku u garanciji (manja razlika daje veći skor)</w:t>
       </w:r>
+    </w:p>
+    <w:p>
+      <w:pPr>
+        <w:rPr>
+          <w:rFonts w:ascii="Arial" w:hAnsi="Arial" w:cs="Arial"/>
+          <w:lang w:val="en-US"/>
+        </w:rPr>
+      </w:pPr>
+      <w:r>
+        <w:rPr>
+          <w:noProof/>
+        </w:rPr>
+        <w:lastRenderedPageBreak/>
+        <w:drawing>
+          <wp:inline distT="0" distB="0" distL="0" distR="0" wp14:anchorId="286E6F44" wp14:editId="2FAF4F4F">
+            <wp:extent cx="4838700" cy="2867025"/>
+            <wp:effectExtent l="0" t="0" r="0" b="9525"/>
+            <wp:docPr id="2128642149" name="Picture 1"/>
+            <wp:cNvGraphicFramePr>
+              <a:graphicFrameLocks xmlns:a="http://schemas.openxmlformats.org/drawingml/2006/main" noChangeAspect="1"/>
+            </wp:cNvGraphicFramePr>
+            <a:graphic xmlns:a="http://schemas.openxmlformats.org/drawingml/2006/main">
+              <a:graphicData uri="http://schemas.openxmlformats.org/drawingml/2006/picture">
+                <pic:pic xmlns:pic="http://schemas.openxmlformats.org/drawingml/2006/picture">
+                  <pic:nvPicPr>
+                    <pic:cNvPr id="2128642149" name=""/>
+                    <pic:cNvPicPr/>
+                  </pic:nvPicPr>
+                  <pic:blipFill>
+                    <a:blip r:embed="rId5"/>
+                    <a:stretch>
+                      <a:fillRect/>
+                    </a:stretch>
+                  </pic:blipFill>
+                  <pic:spPr>
+                    <a:xfrm>
+                      <a:off x="0" y="0"/>
+                      <a:ext cx="4838700" cy="2867025"/>
+                    </a:xfrm>
+                    <a:prstGeom prst="rect">
+                      <a:avLst/>
+                    </a:prstGeom>
+                  </pic:spPr>
+                </pic:pic>
+              </a:graphicData>
+            </a:graphic>
+          </wp:inline>
+        </w:drawing>
+      </w:r>
       <w:r>
         <w:rPr>
           <w:rFonts w:ascii="Arial" w:hAnsi="Arial" w:cs="Arial"/>
@@ -495,31 +594,79 @@
         </w:rPr>
         <w:t xml:space="preserve"> servisa pri pokretanju aplikacije.</w:t>
       </w:r>
-      <w:r>
-        <w:rPr>
-          <w:rFonts w:ascii="Arial" w:hAnsi="Arial" w:cs="Arial"/>
-          <w:lang w:val="en-US"/>
-        </w:rPr>
-        <w:br/>
-      </w:r>
-    </w:p>
-    <w:p>
-      <w:pPr>
-        <w:rPr>
-          <w:rFonts w:ascii="Arial" w:hAnsi="Arial" w:cs="Arial"/>
-          <w:b/>
-          <w:bCs/>
-          <w:lang w:val="en-US"/>
-        </w:rPr>
-      </w:pPr>
-      <w:r>
-        <w:rPr>
-          <w:rFonts w:ascii="Arial" w:hAnsi="Arial" w:cs="Arial"/>
-          <w:b/>
-          <w:bCs/>
+    </w:p>
+    <w:p>
+      <w:pPr>
+        <w:rPr>
+          <w:rFonts w:ascii="Arial" w:hAnsi="Arial" w:cs="Arial"/>
+          <w:lang w:val="en-US"/>
+        </w:rPr>
+      </w:pPr>
+      <w:r>
+        <w:rPr>
+          <w:rFonts w:ascii="Arial" w:hAnsi="Arial" w:cs="Arial"/>
           <w:lang w:val="en-US"/>
         </w:rPr>
         <w:lastRenderedPageBreak/>
+        <w:br/>
+      </w:r>
+      <w:r>
+        <w:rPr>
+          <w:noProof/>
+        </w:rPr>
+        <w:drawing>
+          <wp:inline distT="0" distB="0" distL="0" distR="0" wp14:anchorId="0CA3BD7F" wp14:editId="70EEEDDB">
+            <wp:extent cx="5731510" cy="4751070"/>
+            <wp:effectExtent l="0" t="0" r="2540" b="0"/>
+            <wp:docPr id="832223343" name="Picture 1" descr="A computer screen shot of a program&#10;&#10;AI-generated content may be incorrect."/>
+            <wp:cNvGraphicFramePr>
+              <a:graphicFrameLocks xmlns:a="http://schemas.openxmlformats.org/drawingml/2006/main" noChangeAspect="1"/>
+            </wp:cNvGraphicFramePr>
+            <a:graphic xmlns:a="http://schemas.openxmlformats.org/drawingml/2006/main">
+              <a:graphicData uri="http://schemas.openxmlformats.org/drawingml/2006/picture">
+                <pic:pic xmlns:pic="http://schemas.openxmlformats.org/drawingml/2006/picture">
+                  <pic:nvPicPr>
+                    <pic:cNvPr id="832223343" name="Picture 1" descr="A computer screen shot of a program&#10;&#10;AI-generated content may be incorrect."/>
+                    <pic:cNvPicPr/>
+                  </pic:nvPicPr>
+                  <pic:blipFill>
+                    <a:blip r:embed="rId6"/>
+                    <a:stretch>
+                      <a:fillRect/>
+                    </a:stretch>
+                  </pic:blipFill>
+                  <pic:spPr>
+                    <a:xfrm>
+                      <a:off x="0" y="0"/>
+                      <a:ext cx="5731510" cy="4751070"/>
+                    </a:xfrm>
+                    <a:prstGeom prst="rect">
+                      <a:avLst/>
+                    </a:prstGeom>
+                  </pic:spPr>
+                </pic:pic>
+              </a:graphicData>
+            </a:graphic>
+          </wp:inline>
+        </w:drawing>
+      </w:r>
+    </w:p>
+    <w:p>
+      <w:pPr>
+        <w:rPr>
+          <w:rFonts w:ascii="Arial" w:hAnsi="Arial" w:cs="Arial"/>
+          <w:b/>
+          <w:bCs/>
+          <w:lang w:val="en-US"/>
+        </w:rPr>
+      </w:pPr>
+      <w:r>
+        <w:rPr>
+          <w:rFonts w:ascii="Arial" w:hAnsi="Arial" w:cs="Arial"/>
+          <w:b/>
+          <w:bCs/>
+          <w:lang w:val="en-US"/>
+        </w:rPr>
         <w:t>5. Pohrana podataka</w:t>
       </w:r>
     </w:p>
@@ -723,6 +870,7 @@
           <w:rFonts w:ascii="Arial" w:hAnsi="Arial" w:cs="Arial"/>
           <w:lang w:val="en-US"/>
         </w:rPr>
+        <w:lastRenderedPageBreak/>
         <w:br/>
         <w:t xml:space="preserve">Ako korisnik nije imao prethodnih narudžbi, koristi se metoda </w:t>
       </w:r>
@@ -740,14 +888,77 @@
           <w:rFonts w:ascii="Arial" w:hAnsi="Arial" w:cs="Arial"/>
           <w:lang w:val="en-US"/>
         </w:rPr>
-        <w:t xml:space="preserve"> koja vraća top 5 dijelova sa najviše ukupnih preporuka.</w:t>
-      </w:r>
-      <w:r>
-        <w:rPr>
-          <w:rFonts w:ascii="Arial" w:hAnsi="Arial" w:cs="Arial"/>
-          <w:lang w:val="en-US"/>
-        </w:rPr>
-        <w:br/>
+        <w:t xml:space="preserve"> koja vraća top 5 dijelova sa najviše ukupnih preporuka</w:t>
+      </w:r>
+      <w:r>
+        <w:rPr>
+          <w:rFonts w:ascii="Arial" w:hAnsi="Arial" w:cs="Arial"/>
+          <w:lang w:val="en-US"/>
+        </w:rPr>
+        <w:t xml:space="preserve"> na što nadoda dijelove postavljene u admin panelu </w:t>
+      </w:r>
+      <w:r>
+        <w:rPr>
+          <w:rFonts w:ascii="Arial" w:hAnsi="Arial" w:cs="Arial"/>
+          <w:b/>
+          <w:bCs/>
+          <w:lang w:val="en-US"/>
+        </w:rPr>
+        <w:t>Inicijalne preporuke</w:t>
+      </w:r>
+      <w:r>
+        <w:rPr>
+          <w:rFonts w:ascii="Arial" w:hAnsi="Arial" w:cs="Arial"/>
+          <w:lang w:val="en-US"/>
+        </w:rPr>
+        <w:t>.</w:t>
+      </w:r>
+      <w:r>
+        <w:rPr>
+          <w:rFonts w:ascii="Arial" w:hAnsi="Arial" w:cs="Arial"/>
+          <w:lang w:val="en-US"/>
+        </w:rPr>
+        <w:br/>
+      </w:r>
+      <w:r>
+        <w:rPr>
+          <w:noProof/>
+        </w:rPr>
+        <w:drawing>
+          <wp:inline distT="0" distB="0" distL="0" distR="0" wp14:anchorId="54EA416B" wp14:editId="54AB40A9">
+            <wp:extent cx="5731510" cy="4874895"/>
+            <wp:effectExtent l="0" t="0" r="2540" b="1905"/>
+            <wp:docPr id="1521437413" name="Picture 1" descr="A computer screen shot of a program&#10;&#10;AI-generated content may be incorrect."/>
+            <wp:cNvGraphicFramePr>
+              <a:graphicFrameLocks xmlns:a="http://schemas.openxmlformats.org/drawingml/2006/main" noChangeAspect="1"/>
+            </wp:cNvGraphicFramePr>
+            <a:graphic xmlns:a="http://schemas.openxmlformats.org/drawingml/2006/main">
+              <a:graphicData uri="http://schemas.openxmlformats.org/drawingml/2006/picture">
+                <pic:pic xmlns:pic="http://schemas.openxmlformats.org/drawingml/2006/picture">
+                  <pic:nvPicPr>
+                    <pic:cNvPr id="1521437413" name="Picture 1" descr="A computer screen shot of a program&#10;&#10;AI-generated content may be incorrect."/>
+                    <pic:cNvPicPr/>
+                  </pic:nvPicPr>
+                  <pic:blipFill>
+                    <a:blip r:embed="rId7"/>
+                    <a:stretch>
+                      <a:fillRect/>
+                    </a:stretch>
+                  </pic:blipFill>
+                  <pic:spPr>
+                    <a:xfrm>
+                      <a:off x="0" y="0"/>
+                      <a:ext cx="5731510" cy="4874895"/>
+                    </a:xfrm>
+                    <a:prstGeom prst="rect">
+                      <a:avLst/>
+                    </a:prstGeom>
+                  </pic:spPr>
+                </pic:pic>
+              </a:graphicData>
+            </a:graphic>
+          </wp:inline>
+        </w:drawing>
       </w:r>
     </w:p>
     <w:p>
@@ -784,6 +995,121 @@
         <w:br/>
         <w:t>Na mobilnom Flutter frontend-u se ove preporuke prikazuju na početnoj stranici aplikacije. Ako korisnik ima preporuke, prikazuju se horizontalno kao kartice. Ako ne, prikazuju se inicijalne preporuke.</w:t>
       </w:r>
+    </w:p>
+    <w:p>
+      <w:pPr>
+        <w:jc w:val="center"/>
+        <w:rPr>
+          <w:rFonts w:ascii="Arial" w:hAnsi="Arial" w:cs="Arial"/>
+          <w:lang w:val="en-US"/>
+        </w:rPr>
+      </w:pPr>
+      <w:r>
+        <w:rPr>
+          <w:rFonts w:ascii="Arial" w:hAnsi="Arial" w:cs="Arial"/>
+          <w:i/>
+          <w:iCs/>
+          <w:noProof/>
+          <w:lang w:val="en-US"/>
+        </w:rPr>
+        <w:lastRenderedPageBreak/>
+        <w:drawing>
+          <wp:inline distT="0" distB="0" distL="0" distR="0" wp14:anchorId="5287A281" wp14:editId="113E8790">
+            <wp:extent cx="2943225" cy="4887859"/>
+            <wp:effectExtent l="0" t="0" r="0" b="8255"/>
+            <wp:docPr id="976720230" name="Picture 2" descr="A screenshot of a phone&#10;&#10;AI-generated content may be incorrect."/>
+            <wp:cNvGraphicFramePr>
+              <a:graphicFrameLocks xmlns:a="http://schemas.openxmlformats.org/drawingml/2006/main" noChangeAspect="1"/>
+            </wp:cNvGraphicFramePr>
+            <a:graphic xmlns:a="http://schemas.openxmlformats.org/drawingml/2006/main">
+              <a:graphicData uri="http://schemas.openxmlformats.org/drawingml/2006/picture">
+                <pic:pic xmlns:pic="http://schemas.openxmlformats.org/drawingml/2006/picture">
+                  <pic:nvPicPr>
+                    <pic:cNvPr id="976720230" name="Picture 2" descr="A screenshot of a phone&#10;&#10;AI-generated content may be incorrect."/>
+                    <pic:cNvPicPr>
+                      <a:picLocks noChangeAspect="1" noChangeArrowheads="1"/>
+                    </pic:cNvPicPr>
+                  </pic:nvPicPr>
+                  <pic:blipFill>
+                    <a:blip r:embed="rId8" cstate="print">
+                      <a:extLst>
+                        <a:ext uri="{28A0092B-C50C-407E-A947-70E740481C1C}">
+                          <a14:useLocalDpi xmlns:a14="http://schemas.microsoft.com/office/drawing/2010/main" val="0"/>
+                        </a:ext>
+                      </a:extLst>
+                    </a:blip>
+                    <a:srcRect/>
+                    <a:stretch>
+                      <a:fillRect/>
+                    </a:stretch>
+                  </pic:blipFill>
+                  <pic:spPr bwMode="auto">
+                    <a:xfrm>
+                      <a:off x="0" y="0"/>
+                      <a:ext cx="2960166" cy="4915994"/>
+                    </a:xfrm>
+                    <a:prstGeom prst="rect">
+                      <a:avLst/>
+                    </a:prstGeom>
+                    <a:noFill/>
+                    <a:ln>
+                      <a:noFill/>
+                    </a:ln>
+                  </pic:spPr>
+                </pic:pic>
+              </a:graphicData>
+            </a:graphic>
+          </wp:inline>
+        </w:drawing>
+      </w:r>
+    </w:p>
+    <w:p>
+      <w:pPr>
+        <w:rPr>
+          <w:rFonts w:ascii="Arial" w:hAnsi="Arial" w:cs="Arial"/>
+          <w:lang w:val="en-US"/>
+        </w:rPr>
+      </w:pPr>
+      <w:r>
+        <w:rPr>
+          <w:noProof/>
+        </w:rPr>
+        <w:drawing>
+          <wp:inline distT="0" distB="0" distL="0" distR="0" wp14:anchorId="40CE841B" wp14:editId="45CCBEE7">
+            <wp:extent cx="5162550" cy="2924175"/>
+            <wp:effectExtent l="0" t="0" r="0" b="9525"/>
+            <wp:docPr id="459621272" name="Picture 1" descr="A screen shot of a computer code&#10;&#10;AI-generated content may be incorrect."/>
+            <wp:cNvGraphicFramePr>
+              <a:graphicFrameLocks xmlns:a="http://schemas.openxmlformats.org/drawingml/2006/main" noChangeAspect="1"/>
+            </wp:cNvGraphicFramePr>
+            <a:graphic xmlns:a="http://schemas.openxmlformats.org/drawingml/2006/main">
+              <a:graphicData uri="http://schemas.openxmlformats.org/drawingml/2006/picture">
+                <pic:pic xmlns:pic="http://schemas.openxmlformats.org/drawingml/2006/picture">
+                  <pic:nvPicPr>
+                    <pic:cNvPr id="459621272" name="Picture 1" descr="A screen shot of a computer code&#10;&#10;AI-generated content may be incorrect."/>
+                    <pic:cNvPicPr/>
+                  </pic:nvPicPr>
+                  <pic:blipFill>
+                    <a:blip r:embed="rId9"/>
+                    <a:stretch>
+                      <a:fillRect/>
+                    </a:stretch>
+                  </pic:blipFill>
+                  <pic:spPr>
+                    <a:xfrm>
+                      <a:off x="0" y="0"/>
+                      <a:ext cx="5162550" cy="2924175"/>
+                    </a:xfrm>
+                    <a:prstGeom prst="rect">
+                      <a:avLst/>
+                    </a:prstGeom>
+                  </pic:spPr>
+                </pic:pic>
+              </a:graphicData>
+            </a:graphic>
+          </wp:inline>
+        </w:drawing>
+      </w:r>
       <w:r>
         <w:rPr>
           <w:rFonts w:ascii="Arial" w:hAnsi="Arial" w:cs="Arial"/>
@@ -823,6 +1149,7 @@
           <w:rFonts w:ascii="Arial" w:hAnsi="Arial" w:cs="Arial"/>
           <w:lang w:val="en-US"/>
         </w:rPr>
+        <w:lastRenderedPageBreak/>
         <w:br/>
         <w:t>•</w:t>
       </w:r>
@@ -919,16 +1246,128 @@
         </w:rPr>
         <w:t xml:space="preserve"> kako bi se izvršilo pri pokretanju aplikacije</w:t>
       </w:r>
-      <w:r>
-        <w:rPr>
-          <w:rFonts w:ascii="Arial" w:hAnsi="Arial" w:cs="Arial"/>
-          <w:lang w:val="en-US"/>
-        </w:rPr>
-        <w:br/>
-      </w:r>
-    </w:p>
-    <w:p>
-      <w:pPr>
+    </w:p>
+    <w:p>
+      <w:pPr>
+        <w:rPr>
+          <w:rFonts w:ascii="Arial" w:hAnsi="Arial" w:cs="Arial"/>
+        </w:rPr>
+      </w:pPr>
+      <w:r>
+        <w:rPr>
+          <w:noProof/>
+        </w:rPr>
+        <w:drawing>
+          <wp:inline distT="0" distB="0" distL="0" distR="0" wp14:anchorId="239E1685" wp14:editId="1815D055">
+            <wp:extent cx="5731510" cy="1404620"/>
+            <wp:effectExtent l="0" t="0" r="2540" b="5080"/>
+            <wp:docPr id="581596516" name="Picture 1" descr="A screen shot of a computer program&#10;&#10;AI-generated content may be incorrect."/>
+            <wp:cNvGraphicFramePr>
+              <a:graphicFrameLocks xmlns:a="http://schemas.openxmlformats.org/drawingml/2006/main" noChangeAspect="1"/>
+            </wp:cNvGraphicFramePr>
+            <a:graphic xmlns:a="http://schemas.openxmlformats.org/drawingml/2006/main">
+              <a:graphicData uri="http://schemas.openxmlformats.org/drawingml/2006/picture">
+                <pic:pic xmlns:pic="http://schemas.openxmlformats.org/drawingml/2006/picture">
+                  <pic:nvPicPr>
+                    <pic:cNvPr id="581596516" name="Picture 1" descr="A screen shot of a computer program&#10;&#10;AI-generated content may be incorrect."/>
+                    <pic:cNvPicPr/>
+                  </pic:nvPicPr>
+                  <pic:blipFill>
+                    <a:blip r:embed="rId10"/>
+                    <a:stretch>
+                      <a:fillRect/>
+                    </a:stretch>
+                  </pic:blipFill>
+                  <pic:spPr>
+                    <a:xfrm>
+                      <a:off x="0" y="0"/>
+                      <a:ext cx="5731510" cy="1404620"/>
+                    </a:xfrm>
+                    <a:prstGeom prst="rect">
+                      <a:avLst/>
+                    </a:prstGeom>
+                  </pic:spPr>
+                </pic:pic>
+              </a:graphicData>
+            </a:graphic>
+          </wp:inline>
+        </w:drawing>
+      </w:r>
+    </w:p>
+    <w:p>
+      <w:pPr>
+        <w:rPr>
+          <w:rFonts w:ascii="Arial" w:hAnsi="Arial" w:cs="Arial"/>
+          <w:i/>
+          <w:iCs/>
+          <w:lang w:val="en-US"/>
+        </w:rPr>
+      </w:pPr>
+      <w:r>
+        <w:rPr>
+          <w:rFonts w:ascii="Arial" w:hAnsi="Arial" w:cs="Arial"/>
+          <w:lang w:val="en-US"/>
+        </w:rPr>
+        <w:t>•</w:t>
+      </w:r>
+      <w:r>
+        <w:rPr>
+          <w:rFonts w:ascii="Arial" w:hAnsi="Arial" w:cs="Arial"/>
+          <w:lang w:val="en-US"/>
+        </w:rPr>
+        <w:tab/>
+      </w:r>
+      <w:r>
+        <w:rPr>
+          <w:rFonts w:ascii="Arial" w:hAnsi="Arial" w:cs="Arial"/>
+          <w:lang w:val="en-US"/>
+        </w:rPr>
+        <w:t xml:space="preserve">Implementacija sistema na backendu: </w:t>
+      </w:r>
+      <w:r>
+        <w:rPr>
+          <w:rFonts w:ascii="Arial" w:hAnsi="Arial" w:cs="Arial"/>
+          <w:i/>
+          <w:iCs/>
+          <w:lang w:val="en-US"/>
+        </w:rPr>
+        <w:t>MojeAuto\MojeAuto.Services\RecommenderService.cs</w:t>
+      </w:r>
+      <w:r>
+        <w:rPr>
+          <w:rFonts w:ascii="Arial" w:hAnsi="Arial" w:cs="Arial"/>
+          <w:lang w:val="en-US"/>
+        </w:rPr>
+        <w:br/>
+        <w:t>•</w:t>
+      </w:r>
+      <w:r>
+        <w:rPr>
+          <w:rFonts w:ascii="Arial" w:hAnsi="Arial" w:cs="Arial"/>
+          <w:lang w:val="en-US"/>
+        </w:rPr>
+        <w:tab/>
+      </w:r>
+      <w:r>
+        <w:rPr>
+          <w:rFonts w:ascii="Arial" w:hAnsi="Arial" w:cs="Arial"/>
+          <w:lang w:val="en-US"/>
+        </w:rPr>
+        <w:t xml:space="preserve">Implementacija na frontendu: </w:t>
+      </w:r>
+      <w:r>
+        <w:rPr>
+          <w:rFonts w:ascii="Arial" w:hAnsi="Arial" w:cs="Arial"/>
+          <w:i/>
+          <w:iCs/>
+          <w:lang w:val="en-US"/>
+        </w:rPr>
+        <w:t>MojeAuto\UI\mojeauto_mobile\lib\screens\home_page.dart</w:t>
+      </w:r>
+    </w:p>
+    <w:p>
+      <w:pPr>
+        <w:jc w:val="center"/>
         <w:rPr>
           <w:rFonts w:ascii="Arial" w:hAnsi="Arial" w:cs="Arial"/>
         </w:rPr>

</xml_diff>